<commit_message>
modifica testo teoria avanzata
</commit_message>
<xml_diff>
--- a/docs/Contenuti/1. Teoria musicale/Livello intermedio_avanzato/1. Tono e semitono.docx
+++ b/docs/Contenuti/1. Teoria musicale/Livello intermedio_avanzato/1. Tono e semitono.docx
@@ -10,8 +10,6 @@
           <w:szCs w:val="30"/>
         </w:rPr>
       </w:pPr>
-      <w:bookmarkStart w:id="0" w:name="_GoBack"/>
-      <w:bookmarkEnd w:id="0"/>
       <w:r>
         <w:rPr>
           <w:b/>
@@ -48,7 +46,21 @@
           <w:sz w:val="24"/>
           <w:szCs w:val="24"/>
         </w:rPr>
-        <w:t>, cioè la diversità di altezza, che passa fra due suoni consecutivi però non è sempre uguale; infatti la distanza (</w:t>
+        <w:t>, cioè la diversità di altezza che passa fra due suoni consecutivi</w:t>
+      </w:r>
+      <w:r>
+        <w:rPr>
+          <w:sz w:val="24"/>
+          <w:szCs w:val="24"/>
+        </w:rPr>
+        <w:t>,</w:t>
+      </w:r>
+      <w:r>
+        <w:rPr>
+          <w:sz w:val="24"/>
+          <w:szCs w:val="24"/>
+        </w:rPr>
+        <w:t xml:space="preserve"> non è sempre uguale; infatti la distanza (</w:t>
       </w:r>
       <w:r>
         <w:rPr>
@@ -93,7 +105,21 @@
           <w:sz w:val="24"/>
           <w:szCs w:val="24"/>
         </w:rPr>
-        <w:t xml:space="preserve"> è l’intervallo più grande fra due gradi congiunti; è formato da due </w:t>
+        <w:t xml:space="preserve"> è l’intervallo più grande fra due gradi congiunti</w:t>
+      </w:r>
+      <w:r>
+        <w:rPr>
+          <w:sz w:val="24"/>
+          <w:szCs w:val="24"/>
+        </w:rPr>
+        <w:t xml:space="preserve"> ed</w:t>
+      </w:r>
+      <w:r>
+        <w:rPr>
+          <w:sz w:val="24"/>
+          <w:szCs w:val="24"/>
+        </w:rPr>
+        <w:t xml:space="preserve"> è formato da due </w:t>
       </w:r>
       <w:r>
         <w:rPr>
@@ -132,7 +158,37 @@
           <w:sz w:val="24"/>
           <w:szCs w:val="24"/>
         </w:rPr>
-        <w:t xml:space="preserve">Stabilito che il tono è formato da due semitoni, conseguentemente è possibile suddivide l’intervallo di un tono in due intervalli di un semitono ciascuno. Questa suddivisione si ottiene per mezzo dei </w:t>
+        <w:t>Stabilito che il tono è formato da due semitoni</w:t>
+      </w:r>
+      <w:r>
+        <w:rPr>
+          <w:sz w:val="24"/>
+          <w:szCs w:val="24"/>
+        </w:rPr>
+        <w:t>,</w:t>
+      </w:r>
+      <w:bookmarkStart w:id="0" w:name="_GoBack"/>
+      <w:bookmarkEnd w:id="0"/>
+      <w:r>
+        <w:rPr>
+          <w:sz w:val="24"/>
+          <w:szCs w:val="24"/>
+        </w:rPr>
+        <w:t xml:space="preserve"> è possibile suddivide</w:t>
+      </w:r>
+      <w:r>
+        <w:rPr>
+          <w:sz w:val="24"/>
+          <w:szCs w:val="24"/>
+        </w:rPr>
+        <w:t>re</w:t>
+      </w:r>
+      <w:r>
+        <w:rPr>
+          <w:sz w:val="24"/>
+          <w:szCs w:val="24"/>
+        </w:rPr>
+        <w:t xml:space="preserve"> l’intervallo di un tono in due intervalli di un semitono ciascuno. Questa suddivisione si ottiene per mezzo dei </w:t>
       </w:r>
       <w:r>
         <w:rPr>

</xml_diff>